<commit_message>
Update the latest commit into github for recording……
</commit_message>
<xml_diff>
--- a/Others/GMS_Scripts/GMS测试指导文档(待补充).docx
+++ b/Others/GMS_Scripts/GMS测试指导文档(待补充).docx
@@ -2501,24 +2501,26 @@
         </w:rPr>
         <w:t>进入解压好的CTS 兼容性测试套件中：</w:t>
       </w:r>
-    </w:p>
-    <w:p>
-      <w:pPr>
-        <w:numPr>
-          <w:ilvl w:val="0"/>
-          <w:numId w:val="0"/>
-        </w:numPr>
-        <w:rPr>
-          <w:rFonts w:hint="eastAsia"/>
-          <w:lang w:val="en-US" w:eastAsia="zh-CN"/>
-        </w:rPr>
-      </w:pPr>
-      <w:r>
-        <w:rPr>
-          <w:rFonts w:hint="eastAsia"/>
-          <w:lang w:val="en-US" w:eastAsia="zh-CN"/>
-        </w:rPr>
-        <w:t>打开命令行进入/android11/android-cts-11_r8-linux_x86-arm/android-cts/tools</w:t>
+      <w:bookmarkStart w:id="0" w:name="_GoBack"/>
+      <w:bookmarkEnd w:id="0"/>
+    </w:p>
+    <w:p>
+      <w:pPr>
+        <w:numPr>
+          <w:ilvl w:val="0"/>
+          <w:numId w:val="0"/>
+        </w:numPr>
+        <w:rPr>
+          <w:rFonts w:hint="eastAsia"/>
+          <w:lang w:val="en-US" w:eastAsia="zh-CN"/>
+        </w:rPr>
+      </w:pPr>
+      <w:r>
+        <w:rPr>
+          <w:rFonts w:hint="eastAsia"/>
+          <w:lang w:val="en-US" w:eastAsia="zh-CN"/>
+        </w:rPr>
+        <w:t>打开命令行进入/android12/android-cts-12_r8-linux_x86-arm/android-cts/tools</w:t>
       </w:r>
     </w:p>
     <w:p>
@@ -2950,6 +2952,7 @@
     <w:p>
       <w:pPr>
         <w:numPr>
+          <w:ilvl w:val="0"/>
           <w:numId w:val="0"/>
         </w:numPr>
         <w:rPr>
@@ -4204,6 +4207,7 @@
     <w:p>
       <w:pPr>
         <w:numPr>
+          <w:ilvl w:val="0"/>
           <w:numId w:val="0"/>
         </w:numPr>
         <w:ind w:leftChars="0"/>
@@ -4259,6 +4263,7 @@
     <w:p>
       <w:pPr>
         <w:numPr>
+          <w:ilvl w:val="0"/>
           <w:numId w:val="0"/>
         </w:numPr>
         <w:ind w:leftChars="0"/>
@@ -4362,27 +4367,224 @@
           <w:numId w:val="0"/>
         </w:numPr>
         <w:rPr>
-          <w:rFonts w:hint="default"/>
-          <w:lang w:val="en-US" w:eastAsia="zh-CN"/>
-        </w:rPr>
-      </w:pPr>
-      <w:bookmarkStart w:id="0" w:name="_GoBack"/>
-      <w:bookmarkEnd w:id="0"/>
-    </w:p>
-    <w:p>
-      <w:pPr>
-        <w:rPr>
-          <w:rFonts w:hint="default"/>
-          <w:lang w:val="en-US" w:eastAsia="zh-CN"/>
-        </w:rPr>
-      </w:pPr>
-      <w:r>
-        <w:rPr>
-          <w:rFonts w:hint="eastAsia"/>
+          <w:rFonts w:hint="eastAsia" w:asciiTheme="minorHAnsi" w:hAnsiTheme="minorHAnsi" w:eastAsiaTheme="minorEastAsia" w:cstheme="minorBidi"/>
+          <w:b/>
           <w:color w:val="FF0000"/>
-          <w:lang w:val="en-US" w:eastAsia="zh-CN"/>
-        </w:rPr>
-        <w:t>GTS、STS、GVS、BTS</w:t>
+          <w:kern w:val="44"/>
+          <w:sz w:val="44"/>
+          <w:szCs w:val="24"/>
+          <w:lang w:val="en-US" w:eastAsia="zh-CN" w:bidi="ar-SA"/>
+        </w:rPr>
+      </w:pPr>
+      <w:r>
+        <w:rPr>
+          <w:rFonts w:hint="eastAsia" w:asciiTheme="minorHAnsi" w:hAnsiTheme="minorHAnsi" w:eastAsiaTheme="minorEastAsia" w:cstheme="minorBidi"/>
+          <w:b/>
+          <w:color w:val="FF0000"/>
+          <w:kern w:val="44"/>
+          <w:sz w:val="44"/>
+          <w:szCs w:val="24"/>
+          <w:lang w:val="en-US" w:eastAsia="zh-CN" w:bidi="ar-SA"/>
+        </w:rPr>
+        <w:t>GTS测试指导：</w:t>
+      </w:r>
+    </w:p>
+    <w:p>
+      <w:pPr>
+        <w:rPr>
+          <w:rFonts w:hint="eastAsia"/>
+          <w:color w:val="FF0000"/>
+          <w:lang w:val="en-US" w:eastAsia="zh-CN"/>
+        </w:rPr>
+      </w:pPr>
+      <w:r>
+        <w:rPr>
+          <w:rFonts w:hint="eastAsia"/>
+          <w:color w:val="FF0000"/>
+          <w:lang w:val="en-US" w:eastAsia="zh-CN"/>
+        </w:rPr>
+        <w:t>（https://zhuanlan.zhihu.com/p/454365066）</w:t>
+      </w:r>
+    </w:p>
+    <w:p>
+      <w:pPr>
+        <w:rPr>
+          <w:rFonts w:hint="eastAsia"/>
+          <w:color w:val="FF0000"/>
+          <w:lang w:val="en-US" w:eastAsia="zh-CN"/>
+        </w:rPr>
+      </w:pPr>
+      <w:r>
+        <w:rPr>
+          <w:rFonts w:hint="eastAsia"/>
+          <w:color w:val="FF0000"/>
+          <w:lang w:val="en-US" w:eastAsia="zh-CN"/>
+        </w:rPr>
+        <w:t>因为获取不到GTS测试包。无法在VS680上进行运行测试。</w:t>
+      </w:r>
+    </w:p>
+    <w:p>
+      <w:r>
+        <w:drawing>
+          <wp:inline distT="0" distB="0" distL="114300" distR="114300">
+            <wp:extent cx="5270500" cy="1346835"/>
+            <wp:effectExtent l="0" t="0" r="6350" b="5715"/>
+            <wp:docPr id="10" name="图片 4"/>
+            <wp:cNvGraphicFramePr>
+              <a:graphicFrameLocks xmlns:a="http://schemas.openxmlformats.org/drawingml/2006/main" noChangeAspect="1"/>
+            </wp:cNvGraphicFramePr>
+            <a:graphic xmlns:a="http://schemas.openxmlformats.org/drawingml/2006/main">
+              <a:graphicData uri="http://schemas.openxmlformats.org/drawingml/2006/picture">
+                <pic:pic xmlns:pic="http://schemas.openxmlformats.org/drawingml/2006/picture">
+                  <pic:nvPicPr>
+                    <pic:cNvPr id="10" name="图片 4"/>
+                    <pic:cNvPicPr>
+                      <a:picLocks noChangeAspect="1"/>
+                    </pic:cNvPicPr>
+                  </pic:nvPicPr>
+                  <pic:blipFill>
+                    <a:blip r:embed="rId13"/>
+                    <a:stretch>
+                      <a:fillRect/>
+                    </a:stretch>
+                  </pic:blipFill>
+                  <pic:spPr>
+                    <a:xfrm>
+                      <a:off x="0" y="0"/>
+                      <a:ext cx="5270500" cy="1346835"/>
+                    </a:xfrm>
+                    <a:prstGeom prst="rect">
+                      <a:avLst/>
+                    </a:prstGeom>
+                    <a:noFill/>
+                    <a:ln>
+                      <a:noFill/>
+                    </a:ln>
+                  </pic:spPr>
+                </pic:pic>
+              </a:graphicData>
+            </a:graphic>
+          </wp:inline>
+        </w:drawing>
+      </w:r>
+    </w:p>
+    <w:p>
+      <w:pPr>
+        <w:rPr>
+          <w:rFonts w:hint="default"/>
+          <w:lang w:val="en-US" w:eastAsia="zh-CN"/>
+        </w:rPr>
+      </w:pPr>
+      <w:r>
+        <w:drawing>
+          <wp:inline distT="0" distB="0" distL="114300" distR="114300">
+            <wp:extent cx="5273040" cy="1976755"/>
+            <wp:effectExtent l="0" t="0" r="3810" b="4445"/>
+            <wp:docPr id="11" name="图片 5"/>
+            <wp:cNvGraphicFramePr>
+              <a:graphicFrameLocks xmlns:a="http://schemas.openxmlformats.org/drawingml/2006/main" noChangeAspect="1"/>
+            </wp:cNvGraphicFramePr>
+            <a:graphic xmlns:a="http://schemas.openxmlformats.org/drawingml/2006/main">
+              <a:graphicData uri="http://schemas.openxmlformats.org/drawingml/2006/picture">
+                <pic:pic xmlns:pic="http://schemas.openxmlformats.org/drawingml/2006/picture">
+                  <pic:nvPicPr>
+                    <pic:cNvPr id="11" name="图片 5"/>
+                    <pic:cNvPicPr>
+                      <a:picLocks noChangeAspect="1"/>
+                    </pic:cNvPicPr>
+                  </pic:nvPicPr>
+                  <pic:blipFill>
+                    <a:blip r:embed="rId14"/>
+                    <a:stretch>
+                      <a:fillRect/>
+                    </a:stretch>
+                  </pic:blipFill>
+                  <pic:spPr>
+                    <a:xfrm>
+                      <a:off x="0" y="0"/>
+                      <a:ext cx="5273040" cy="1976755"/>
+                    </a:xfrm>
+                    <a:prstGeom prst="rect">
+                      <a:avLst/>
+                    </a:prstGeom>
+                    <a:noFill/>
+                    <a:ln>
+                      <a:noFill/>
+                    </a:ln>
+                  </pic:spPr>
+                </pic:pic>
+              </a:graphicData>
+            </a:graphic>
+          </wp:inline>
+        </w:drawing>
+      </w:r>
+    </w:p>
+    <w:p>
+      <w:pPr>
+        <w:rPr>
+          <w:rFonts w:hint="eastAsia"/>
+          <w:color w:val="FF0000"/>
+          <w:lang w:val="en-US" w:eastAsia="zh-CN"/>
+        </w:rPr>
+      </w:pPr>
+      <w:r>
+        <w:rPr>
+          <w:rFonts w:hint="eastAsia"/>
+          <w:color w:val="FF0000"/>
+          <w:lang w:val="en-US" w:eastAsia="zh-CN"/>
+        </w:rPr>
+        <w:t>STS</w:t>
+      </w:r>
+    </w:p>
+    <w:p>
+      <w:pPr>
+        <w:rPr>
+          <w:rFonts w:hint="eastAsia"/>
+          <w:color w:val="FF0000"/>
+          <w:lang w:val="en-US" w:eastAsia="zh-CN"/>
+        </w:rPr>
+      </w:pPr>
+      <w:r>
+        <w:rPr>
+          <w:rFonts w:hint="eastAsia"/>
+          <w:color w:val="FF0000"/>
+          <w:lang w:val="en-US" w:eastAsia="zh-CN"/>
+        </w:rPr>
+        <w:t>（https://www.csdn.net/tags/MtTaEg0sMTU0OTE4LWJsb2cO0O0O.html）</w:t>
+      </w:r>
+    </w:p>
+    <w:p>
+      <w:pPr>
+        <w:rPr>
+          <w:rFonts w:hint="eastAsia"/>
+          <w:color w:val="FF0000"/>
+          <w:lang w:val="en-US" w:eastAsia="zh-CN"/>
+        </w:rPr>
+      </w:pPr>
+      <w:r>
+        <w:rPr>
+          <w:rFonts w:hint="eastAsia"/>
+          <w:color w:val="FF0000"/>
+          <w:lang w:val="en-US" w:eastAsia="zh-CN"/>
+        </w:rPr>
+        <w:t>GVS、BTS</w:t>
+      </w:r>
+    </w:p>
+    <w:p>
+      <w:pPr>
+        <w:rPr>
+          <w:rFonts w:hint="default"/>
+          <w:color w:val="FF0000"/>
+          <w:lang w:val="en-US" w:eastAsia="zh-CN"/>
+        </w:rPr>
+      </w:pPr>
+      <w:r>
+        <w:rPr>
+          <w:rFonts w:hint="eastAsia"/>
+          <w:color w:val="FF0000"/>
+          <w:lang w:val="en-US" w:eastAsia="zh-CN"/>
+        </w:rPr>
+        <w:t>（https://xiaozhuanlan.com/topic/5640723198）</w:t>
       </w:r>
     </w:p>
     <w:p>

</xml_diff>